<commit_message>
Test de aceptación encuadrado
</commit_message>
<xml_diff>
--- a/DP-D011/Acceptance test - Simon.docx
+++ b/DP-D011/Acceptance test - Simon.docx
@@ -400,13 +400,8 @@
               <w:cnfStyle w:val="000000100000" w:firstRow="0" w:lastRow="0" w:firstColumn="0" w:lastColumn="0" w:oddVBand="0" w:evenVBand="0" w:oddHBand="1" w:evenHBand="0" w:firstRowFirstColumn="0" w:firstRowLastColumn="0" w:lastRowFirstColumn="0" w:lastRowLastColumn="0"/>
             </w:pPr>
             <w:r>
-              <w:t>,</w:t>
-            </w:r>
-            <w:proofErr w:type="spellStart"/>
-            <w:r>
-              <w:t>Ruben</w:t>
-            </w:r>
-            <w:proofErr w:type="spellEnd"/>
+              <w:t>,Ruben</w:t>
+            </w:r>
           </w:p>
           <w:p>
             <w:pPr>
@@ -703,6 +698,7 @@
           <w:docPartUnique/>
         </w:docPartObj>
       </w:sdtPr>
+      <w:sdtEndPr/>
       <w:sdtContent>
         <w:p>
           <w:pPr>
@@ -1661,16 +1657,6 @@
     </w:sdt>
     <w:p>
       <w:pPr>
-        <w:pStyle w:val="Notes"/>
-      </w:pPr>
-    </w:p>
-    <w:p>
-      <w:r>
-        <w:br w:type="page"/>
-      </w:r>
-    </w:p>
-    <w:p>
-      <w:pPr>
         <w:pStyle w:val="Ttulo1"/>
       </w:pPr>
       <w:bookmarkStart w:id="1" w:name="_Toc481508254"/>
@@ -2069,7 +2055,7 @@
             <w:r>
               <w:rPr>
                 <w:noProof/>
-                <w:lang w:val="en-GB" w:eastAsia="en-GB"/>
+                <w:lang w:eastAsia="es-ES"/>
               </w:rPr>
               <w:drawing>
                 <wp:inline distT="0" distB="0" distL="0" distR="0" wp14:anchorId="1957B1ED" wp14:editId="5757A190">
@@ -2370,7 +2356,7 @@
             <w:r>
               <w:rPr>
                 <w:noProof/>
-                <w:lang w:val="en-GB" w:eastAsia="en-GB"/>
+                <w:lang w:eastAsia="es-ES"/>
               </w:rPr>
               <w:drawing>
                 <wp:inline distT="0" distB="0" distL="0" distR="0" wp14:anchorId="64A6E7C4" wp14:editId="13A14EA3">
@@ -2921,7 +2907,7 @@
             <w:r>
               <w:rPr>
                 <w:noProof/>
-                <w:lang w:val="en-GB" w:eastAsia="en-GB"/>
+                <w:lang w:eastAsia="es-ES"/>
               </w:rPr>
               <w:drawing>
                 <wp:inline distT="0" distB="0" distL="0" distR="0" wp14:anchorId="36010914" wp14:editId="731BBAFB">
@@ -3216,12 +3202,13 @@
           <w:p>
             <w:pPr>
               <w:pStyle w:val="Notes"/>
+              <w:jc w:val="center"/>
               <w:cnfStyle w:val="000000100000" w:firstRow="0" w:lastRow="0" w:firstColumn="0" w:lastColumn="0" w:oddVBand="0" w:evenVBand="0" w:oddHBand="1" w:evenHBand="0" w:firstRowFirstColumn="0" w:firstRowLastColumn="0" w:lastRowFirstColumn="0" w:lastRowLastColumn="0"/>
             </w:pPr>
             <w:r>
               <w:rPr>
                 <w:noProof/>
-                <w:lang w:val="en-GB" w:eastAsia="en-GB"/>
+                <w:lang w:eastAsia="es-ES"/>
               </w:rPr>
               <w:drawing>
                 <wp:inline distT="0" distB="0" distL="0" distR="0" wp14:anchorId="14827FAD" wp14:editId="5EE809A4">
@@ -3397,7 +3384,7 @@
       <w:r>
         <w:rPr>
           <w:noProof/>
-          <w:lang w:val="en-GB" w:eastAsia="en-GB"/>
+          <w:lang w:eastAsia="es-ES"/>
         </w:rPr>
         <w:drawing>
           <wp:inline distT="0" distB="0" distL="0" distR="0">
@@ -3469,66 +3456,6 @@
       </w:r>
       <w:proofErr w:type="spellEnd"/>
     </w:p>
-    <w:p>
-      <w:pPr>
-        <w:pStyle w:val="Notes"/>
-      </w:pPr>
-    </w:p>
-    <w:p>
-      <w:pPr>
-        <w:pStyle w:val="Notes"/>
-      </w:pPr>
-    </w:p>
-    <w:p>
-      <w:pPr>
-        <w:pStyle w:val="Notes"/>
-      </w:pPr>
-    </w:p>
-    <w:p>
-      <w:pPr>
-        <w:pStyle w:val="Notes"/>
-      </w:pPr>
-    </w:p>
-    <w:p>
-      <w:pPr>
-        <w:pStyle w:val="Notes"/>
-      </w:pPr>
-    </w:p>
-    <w:p>
-      <w:pPr>
-        <w:pStyle w:val="Notes"/>
-      </w:pPr>
-    </w:p>
-    <w:p>
-      <w:pPr>
-        <w:pStyle w:val="Notes"/>
-      </w:pPr>
-    </w:p>
-    <w:p>
-      <w:pPr>
-        <w:pStyle w:val="Notes"/>
-      </w:pPr>
-    </w:p>
-    <w:p>
-      <w:pPr>
-        <w:pStyle w:val="Notes"/>
-      </w:pPr>
-    </w:p>
-    <w:p>
-      <w:pPr>
-        <w:pStyle w:val="Notes"/>
-      </w:pPr>
-    </w:p>
-    <w:p>
-      <w:pPr>
-        <w:pStyle w:val="Notes"/>
-      </w:pPr>
-    </w:p>
-    <w:p>
-      <w:pPr>
-        <w:pStyle w:val="Notes"/>
-      </w:pPr>
-    </w:p>
     <w:tbl>
       <w:tblPr>
         <w:tblStyle w:val="Cuadrculavistosa-nfasis1"/>
@@ -3564,7 +3491,6 @@
               <w:rPr>
                 <w:rStyle w:val="Textoennegrita"/>
               </w:rPr>
-              <w:lastRenderedPageBreak/>
               <w:t>Test &lt;002-001</w:t>
             </w:r>
             <w:r>
@@ -3728,16 +3654,17 @@
           <w:p>
             <w:pPr>
               <w:pStyle w:val="Notes"/>
+              <w:jc w:val="center"/>
               <w:cnfStyle w:val="000000100000" w:firstRow="0" w:lastRow="0" w:firstColumn="0" w:lastColumn="0" w:oddVBand="0" w:evenVBand="0" w:oddHBand="1" w:evenHBand="0" w:firstRowFirstColumn="0" w:firstRowLastColumn="0" w:lastRowFirstColumn="0" w:lastRowLastColumn="0"/>
             </w:pPr>
             <w:r>
               <w:rPr>
                 <w:noProof/>
-                <w:lang w:val="en-GB" w:eastAsia="en-GB"/>
+                <w:lang w:eastAsia="es-ES"/>
               </w:rPr>
               <w:drawing>
                 <wp:inline distT="0" distB="0" distL="0" distR="0" wp14:anchorId="04C5AB1C" wp14:editId="346704AF">
-                  <wp:extent cx="3257550" cy="4401845"/>
+                  <wp:extent cx="2343150" cy="3166240"/>
                   <wp:effectExtent l="0" t="0" r="0" b="0"/>
                   <wp:docPr id="12" name="Imagen 12"/>
                   <wp:cNvGraphicFramePr>
@@ -3759,7 +3686,7 @@
                         <pic:spPr>
                           <a:xfrm>
                             <a:off x="0" y="0"/>
-                            <a:ext cx="3269320" cy="4417750"/>
+                            <a:ext cx="2354296" cy="3181302"/>
                           </a:xfrm>
                           <a:prstGeom prst="rect">
                             <a:avLst/>
@@ -3775,17 +3702,19 @@
           <w:p>
             <w:pPr>
               <w:pStyle w:val="Notes"/>
+              <w:jc w:val="center"/>
               <w:cnfStyle w:val="000000100000" w:firstRow="0" w:lastRow="0" w:firstColumn="0" w:lastColumn="0" w:oddVBand="0" w:evenVBand="0" w:oddHBand="1" w:evenHBand="0" w:firstRowFirstColumn="0" w:firstRowLastColumn="0" w:lastRowFirstColumn="0" w:lastRowLastColumn="0"/>
             </w:pPr>
             <w:r>
               <w:rPr>
                 <w:noProof/>
-                <w:lang w:val="en-GB" w:eastAsia="en-GB"/>
-              </w:rPr>
+                <w:lang w:eastAsia="es-ES"/>
+              </w:rPr>
+              <w:lastRenderedPageBreak/>
               <w:drawing>
                 <wp:inline distT="0" distB="0" distL="0" distR="0" wp14:anchorId="069FC874" wp14:editId="13A49E63">
-                  <wp:extent cx="3286125" cy="3380917"/>
-                  <wp:effectExtent l="0" t="0" r="0" b="0"/>
+                  <wp:extent cx="2203391" cy="2266950"/>
+                  <wp:effectExtent l="0" t="0" r="6985" b="0"/>
                   <wp:docPr id="13" name="Imagen 13"/>
                   <wp:cNvGraphicFramePr>
                     <a:graphicFrameLocks xmlns:a="http://schemas.openxmlformats.org/drawingml/2006/main" noChangeAspect="1"/>
@@ -3806,7 +3735,7 @@
                         <pic:spPr>
                           <a:xfrm>
                             <a:off x="0" y="0"/>
-                            <a:ext cx="3292232" cy="3387200"/>
+                            <a:ext cx="2217919" cy="2281897"/>
                           </a:xfrm>
                           <a:prstGeom prst="rect">
                             <a:avLst/>
@@ -3842,6 +3771,7 @@
               <w:rPr>
                 <w:rStyle w:val="Textoennegrita"/>
               </w:rPr>
+              <w:lastRenderedPageBreak/>
               <w:t>Notes</w:t>
             </w:r>
           </w:p>
@@ -3871,8 +3801,8 @@
         <w:tblLook w:val="04A0" w:firstRow="1" w:lastRow="0" w:firstColumn="1" w:lastColumn="0" w:noHBand="0" w:noVBand="1"/>
       </w:tblPr>
       <w:tblGrid>
-        <w:gridCol w:w="1262"/>
-        <w:gridCol w:w="7980"/>
+        <w:gridCol w:w="1526"/>
+        <w:gridCol w:w="7716"/>
       </w:tblGrid>
       <w:tr>
         <w:trPr>
@@ -3899,7 +3829,6 @@
               <w:rPr>
                 <w:rStyle w:val="Textoennegrita"/>
               </w:rPr>
-              <w:lastRenderedPageBreak/>
               <w:t>Test &lt;002-002</w:t>
             </w:r>
             <w:r>
@@ -4071,17 +4000,18 @@
           <w:p>
             <w:pPr>
               <w:pStyle w:val="Notes"/>
+              <w:jc w:val="center"/>
               <w:cnfStyle w:val="000000100000" w:firstRow="0" w:lastRow="0" w:firstColumn="0" w:lastColumn="0" w:oddVBand="0" w:evenVBand="0" w:oddHBand="1" w:evenHBand="0" w:firstRowFirstColumn="0" w:firstRowLastColumn="0" w:lastRowFirstColumn="0" w:lastRowLastColumn="0"/>
             </w:pPr>
             <w:r>
               <w:rPr>
                 <w:noProof/>
-                <w:lang w:val="en-GB" w:eastAsia="en-GB"/>
+                <w:lang w:eastAsia="es-ES"/>
               </w:rPr>
               <w:drawing>
                 <wp:inline distT="0" distB="0" distL="0" distR="0" wp14:anchorId="27888D78" wp14:editId="39EEF5B3">
-                  <wp:extent cx="4924425" cy="7115175"/>
-                  <wp:effectExtent l="0" t="0" r="9525" b="9525"/>
+                  <wp:extent cx="3540048" cy="5114925"/>
+                  <wp:effectExtent l="0" t="0" r="3810" b="0"/>
                   <wp:docPr id="10" name="Imagen 10"/>
                   <wp:cNvGraphicFramePr>
                     <a:graphicFrameLocks xmlns:a="http://schemas.openxmlformats.org/drawingml/2006/main" noChangeAspect="1"/>
@@ -4102,7 +4032,7 @@
                         <pic:spPr>
                           <a:xfrm>
                             <a:off x="0" y="0"/>
-                            <a:ext cx="4924425" cy="7115175"/>
+                            <a:ext cx="3549192" cy="5128138"/>
                           </a:xfrm>
                           <a:prstGeom prst="rect">
                             <a:avLst/>
@@ -4158,56 +4088,6 @@
           </w:p>
         </w:tc>
       </w:tr>
-    </w:tbl>
-    <w:p/>
-    <w:p/>
-    <w:tbl>
-      <w:tblPr>
-        <w:tblStyle w:val="Cuadrculavistosa-nfasis1"/>
-        <w:tblW w:w="0" w:type="auto"/>
-        <w:tblLook w:val="04A0" w:firstRow="1" w:lastRow="0" w:firstColumn="1" w:lastColumn="0" w:noHBand="0" w:noVBand="1"/>
-      </w:tblPr>
-      <w:tblGrid>
-        <w:gridCol w:w="1526"/>
-        <w:gridCol w:w="7716"/>
-      </w:tblGrid>
-      <w:tr>
-        <w:trPr>
-          <w:cnfStyle w:val="100000000000" w:firstRow="1" w:lastRow="0" w:firstColumn="0" w:lastColumn="0" w:oddVBand="0" w:evenVBand="0" w:oddHBand="0" w:evenHBand="0" w:firstRowFirstColumn="0" w:firstRowLastColumn="0" w:lastRowFirstColumn="0" w:lastRowLastColumn="0"/>
-        </w:trPr>
-        <w:tc>
-          <w:tcPr>
-            <w:cnfStyle w:val="001000000000" w:firstRow="0" w:lastRow="0" w:firstColumn="1" w:lastColumn="0" w:oddVBand="0" w:evenVBand="0" w:oddHBand="0" w:evenHBand="0" w:firstRowFirstColumn="0" w:firstRowLastColumn="0" w:lastRowFirstColumn="0" w:lastRowLastColumn="0"/>
-            <w:tcW w:w="9242" w:type="dxa"/>
-            <w:gridSpan w:val="2"/>
-            <w:tcBorders>
-              <w:top w:val="nil"/>
-              <w:bottom w:val="single" w:sz="4" w:space="0" w:color="FFFFFF" w:themeColor="background1"/>
-            </w:tcBorders>
-            <w:shd w:val="clear" w:color="auto" w:fill="1F497D" w:themeFill="text2"/>
-          </w:tcPr>
-          <w:p>
-            <w:pPr>
-              <w:rPr>
-                <w:rStyle w:val="Textoennegrita"/>
-              </w:rPr>
-            </w:pPr>
-            <w:r>
-              <w:rPr>
-                <w:rStyle w:val="Textoennegrita"/>
-              </w:rPr>
-              <w:lastRenderedPageBreak/>
-              <w:t>Test &lt;002-003</w:t>
-            </w:r>
-            <w:r>
-              <w:rPr>
-                <w:rStyle w:val="Textoennegrita"/>
-              </w:rPr>
-              <w:t xml:space="preserve">&gt; </w:t>
-            </w:r>
-          </w:p>
-        </w:tc>
-      </w:tr>
       <w:tr>
         <w:trPr>
           <w:cnfStyle w:val="000000100000" w:firstRow="0" w:lastRow="0" w:firstColumn="0" w:lastColumn="0" w:oddVBand="0" w:evenVBand="0" w:oddHBand="1" w:evenHBand="0" w:firstRowFirstColumn="0" w:firstRowLastColumn="0" w:lastRowFirstColumn="0" w:lastRowLastColumn="0"/>
@@ -4215,6 +4095,40 @@
         <w:tc>
           <w:tcPr>
             <w:cnfStyle w:val="001000000000" w:firstRow="0" w:lastRow="0" w:firstColumn="1" w:lastColumn="0" w:oddVBand="0" w:evenVBand="0" w:oddHBand="0" w:evenHBand="0" w:firstRowFirstColumn="0" w:firstRowLastColumn="0" w:lastRowFirstColumn="0" w:lastRowLastColumn="0"/>
+            <w:tcW w:w="9242" w:type="dxa"/>
+            <w:gridSpan w:val="2"/>
+            <w:tcBorders>
+              <w:top w:val="nil"/>
+              <w:bottom w:val="single" w:sz="4" w:space="0" w:color="FFFFFF" w:themeColor="background1"/>
+            </w:tcBorders>
+            <w:shd w:val="clear" w:color="auto" w:fill="1F497D" w:themeFill="text2"/>
+          </w:tcPr>
+          <w:p>
+            <w:pPr>
+              <w:rPr>
+                <w:rStyle w:val="Textoennegrita"/>
+              </w:rPr>
+            </w:pPr>
+            <w:r>
+              <w:rPr>
+                <w:rStyle w:val="Textoennegrita"/>
+              </w:rPr>
+              <w:lastRenderedPageBreak/>
+              <w:t>Test &lt;002-003</w:t>
+            </w:r>
+            <w:r>
+              <w:rPr>
+                <w:rStyle w:val="Textoennegrita"/>
+              </w:rPr>
+              <w:t xml:space="preserve">&gt; </w:t>
+            </w:r>
+          </w:p>
+        </w:tc>
+      </w:tr>
+      <w:tr>
+        <w:tc>
+          <w:tcPr>
+            <w:cnfStyle w:val="001000000000" w:firstRow="0" w:lastRow="0" w:firstColumn="1" w:lastColumn="0" w:oddVBand="0" w:evenVBand="0" w:oddHBand="0" w:evenHBand="0" w:firstRowFirstColumn="0" w:firstRowLastColumn="0" w:lastRowFirstColumn="0" w:lastRowLastColumn="0"/>
             <w:tcW w:w="1526" w:type="dxa"/>
             <w:tcBorders>
               <w:top w:val="single" w:sz="4" w:space="0" w:color="FFFFFF" w:themeColor="background1"/>
@@ -4245,12 +4159,11 @@
               <w:top w:val="single" w:sz="4" w:space="0" w:color="FFFFFF" w:themeColor="background1"/>
               <w:bottom w:val="single" w:sz="4" w:space="0" w:color="FFFFFF" w:themeColor="background1"/>
             </w:tcBorders>
-            <w:shd w:val="clear" w:color="auto" w:fill="DBE5F1" w:themeFill="accent1" w:themeFillTint="33"/>
-          </w:tcPr>
-          <w:p>
-            <w:pPr>
-              <w:pStyle w:val="Notes"/>
-              <w:cnfStyle w:val="000000100000" w:firstRow="0" w:lastRow="0" w:firstColumn="0" w:lastColumn="0" w:oddVBand="0" w:evenVBand="0" w:oddHBand="1" w:evenHBand="0" w:firstRowFirstColumn="0" w:firstRowLastColumn="0" w:lastRowFirstColumn="0" w:lastRowLastColumn="0"/>
+          </w:tcPr>
+          <w:p>
+            <w:pPr>
+              <w:pStyle w:val="Notes"/>
+              <w:cnfStyle w:val="000000000000" w:firstRow="0" w:lastRow="0" w:firstColumn="0" w:lastColumn="0" w:oddVBand="0" w:evenVBand="0" w:oddHBand="0" w:evenHBand="0" w:firstRowFirstColumn="0" w:firstRowLastColumn="0" w:lastRowFirstColumn="0" w:lastRowLastColumn="0"/>
             </w:pPr>
             <w:r>
               <w:t xml:space="preserve">Editar el perfil de un </w:t>
@@ -4263,57 +4176,6 @@
             <w:r>
               <w:t>: “Contraseña” y “Repetir contraseña” no son iguales</w:t>
             </w:r>
-          </w:p>
-        </w:tc>
-      </w:tr>
-      <w:tr>
-        <w:tc>
-          <w:tcPr>
-            <w:cnfStyle w:val="001000000000" w:firstRow="0" w:lastRow="0" w:firstColumn="1" w:lastColumn="0" w:oddVBand="0" w:evenVBand="0" w:oddHBand="0" w:evenHBand="0" w:firstRowFirstColumn="0" w:firstRowLastColumn="0" w:lastRowFirstColumn="0" w:lastRowLastColumn="0"/>
-            <w:tcW w:w="1526" w:type="dxa"/>
-            <w:tcBorders>
-              <w:top w:val="single" w:sz="4" w:space="0" w:color="FFFFFF" w:themeColor="background1"/>
-              <w:bottom w:val="single" w:sz="4" w:space="0" w:color="FFFFFF" w:themeColor="background1"/>
-            </w:tcBorders>
-            <w:shd w:val="clear" w:color="auto" w:fill="1F497D" w:themeFill="text2"/>
-          </w:tcPr>
-          <w:p>
-            <w:pPr>
-              <w:rPr>
-                <w:rStyle w:val="Textoennegrita"/>
-              </w:rPr>
-            </w:pPr>
-            <w:proofErr w:type="spellStart"/>
-            <w:r>
-              <w:rPr>
-                <w:rStyle w:val="Textoennegrita"/>
-              </w:rPr>
-              <w:t>Expected</w:t>
-            </w:r>
-            <w:proofErr w:type="spellEnd"/>
-          </w:p>
-        </w:tc>
-        <w:tc>
-          <w:tcPr>
-            <w:tcW w:w="7716" w:type="dxa"/>
-            <w:tcBorders>
-              <w:top w:val="single" w:sz="4" w:space="0" w:color="FFFFFF" w:themeColor="background1"/>
-              <w:bottom w:val="single" w:sz="4" w:space="0" w:color="FFFFFF" w:themeColor="background1"/>
-            </w:tcBorders>
-          </w:tcPr>
-          <w:p>
-            <w:pPr>
-              <w:pStyle w:val="Notes"/>
-              <w:cnfStyle w:val="000000000000" w:firstRow="0" w:lastRow="0" w:firstColumn="0" w:lastColumn="0" w:oddVBand="0" w:evenVBand="0" w:oddHBand="0" w:evenHBand="0" w:firstRowFirstColumn="0" w:firstRowLastColumn="0" w:lastRowFirstColumn="0" w:lastRowLastColumn="0"/>
-            </w:pPr>
-            <w:r>
-              <w:t xml:space="preserve">El sistema no debe de modificar el perfil del </w:t>
-            </w:r>
-            <w:proofErr w:type="spellStart"/>
-            <w:r>
-              <w:t>chorbi</w:t>
-            </w:r>
-            <w:proofErr w:type="spellEnd"/>
           </w:p>
         </w:tc>
       </w:tr>
@@ -4342,6 +4204,57 @@
               <w:rPr>
                 <w:rStyle w:val="Textoennegrita"/>
               </w:rPr>
+              <w:t>Expected</w:t>
+            </w:r>
+            <w:proofErr w:type="spellEnd"/>
+          </w:p>
+        </w:tc>
+        <w:tc>
+          <w:tcPr>
+            <w:tcW w:w="7716" w:type="dxa"/>
+            <w:tcBorders>
+              <w:top w:val="single" w:sz="4" w:space="0" w:color="FFFFFF" w:themeColor="background1"/>
+              <w:bottom w:val="single" w:sz="4" w:space="0" w:color="FFFFFF" w:themeColor="background1"/>
+            </w:tcBorders>
+          </w:tcPr>
+          <w:p>
+            <w:pPr>
+              <w:pStyle w:val="Notes"/>
+              <w:cnfStyle w:val="000000100000" w:firstRow="0" w:lastRow="0" w:firstColumn="0" w:lastColumn="0" w:oddVBand="0" w:evenVBand="0" w:oddHBand="1" w:evenHBand="0" w:firstRowFirstColumn="0" w:firstRowLastColumn="0" w:lastRowFirstColumn="0" w:lastRowLastColumn="0"/>
+            </w:pPr>
+            <w:r>
+              <w:t xml:space="preserve">El sistema no debe de modificar el perfil del </w:t>
+            </w:r>
+            <w:proofErr w:type="spellStart"/>
+            <w:r>
+              <w:t>chorbi</w:t>
+            </w:r>
+            <w:proofErr w:type="spellEnd"/>
+          </w:p>
+        </w:tc>
+      </w:tr>
+      <w:tr>
+        <w:tc>
+          <w:tcPr>
+            <w:cnfStyle w:val="001000000000" w:firstRow="0" w:lastRow="0" w:firstColumn="1" w:lastColumn="0" w:oddVBand="0" w:evenVBand="0" w:oddHBand="0" w:evenHBand="0" w:firstRowFirstColumn="0" w:firstRowLastColumn="0" w:lastRowFirstColumn="0" w:lastRowLastColumn="0"/>
+            <w:tcW w:w="1526" w:type="dxa"/>
+            <w:tcBorders>
+              <w:top w:val="single" w:sz="4" w:space="0" w:color="FFFFFF" w:themeColor="background1"/>
+              <w:bottom w:val="single" w:sz="4" w:space="0" w:color="FFFFFF" w:themeColor="background1"/>
+            </w:tcBorders>
+            <w:shd w:val="clear" w:color="auto" w:fill="1F497D" w:themeFill="text2"/>
+          </w:tcPr>
+          <w:p>
+            <w:pPr>
+              <w:rPr>
+                <w:rStyle w:val="Textoennegrita"/>
+              </w:rPr>
+            </w:pPr>
+            <w:proofErr w:type="spellStart"/>
+            <w:r>
+              <w:rPr>
+                <w:rStyle w:val="Textoennegrita"/>
+              </w:rPr>
               <w:t>Outcome</w:t>
             </w:r>
             <w:proofErr w:type="spellEnd"/>
@@ -4354,62 +4267,66 @@
               <w:top w:val="single" w:sz="4" w:space="0" w:color="FFFFFF" w:themeColor="background1"/>
               <w:bottom w:val="single" w:sz="4" w:space="0" w:color="FFFFFF" w:themeColor="background1"/>
             </w:tcBorders>
-            <w:shd w:val="clear" w:color="auto" w:fill="DBE5F1" w:themeFill="accent1" w:themeFillTint="33"/>
+          </w:tcPr>
+          <w:p>
+            <w:pPr>
+              <w:pStyle w:val="Notes"/>
+              <w:cnfStyle w:val="000000000000" w:firstRow="0" w:lastRow="0" w:firstColumn="0" w:lastColumn="0" w:oddVBand="0" w:evenVBand="0" w:oddHBand="0" w:evenHBand="0" w:firstRowFirstColumn="0" w:firstRowLastColumn="0" w:lastRowFirstColumn="0" w:lastRowLastColumn="0"/>
+            </w:pPr>
+            <w:r>
+              <w:t>El sistema guarda la contraseña que se ha introducido en el primer campo como</w:t>
+            </w:r>
+            <w:r>
+              <w:t xml:space="preserve"> la contraseña nueva aunque sea distinta de la introducida en el campo “repetir contraseña”</w:t>
+            </w:r>
+            <w:r>
+              <w:t>.</w:t>
+            </w:r>
+          </w:p>
+        </w:tc>
+        <w:bookmarkStart w:id="3" w:name="_GoBack"/>
+        <w:bookmarkEnd w:id="3"/>
+      </w:tr>
+      <w:tr>
+        <w:trPr>
+          <w:cnfStyle w:val="000000100000" w:firstRow="0" w:lastRow="0" w:firstColumn="0" w:lastColumn="0" w:oddVBand="0" w:evenVBand="0" w:oddHBand="1" w:evenHBand="0" w:firstRowFirstColumn="0" w:firstRowLastColumn="0" w:lastRowFirstColumn="0" w:lastRowLastColumn="0"/>
+        </w:trPr>
+        <w:tc>
+          <w:tcPr>
+            <w:cnfStyle w:val="001000000000" w:firstRow="0" w:lastRow="0" w:firstColumn="1" w:lastColumn="0" w:oddVBand="0" w:evenVBand="0" w:oddHBand="0" w:evenHBand="0" w:firstRowFirstColumn="0" w:firstRowLastColumn="0" w:lastRowFirstColumn="0" w:lastRowLastColumn="0"/>
+            <w:tcW w:w="1526" w:type="dxa"/>
+            <w:tcBorders>
+              <w:top w:val="single" w:sz="4" w:space="0" w:color="FFFFFF" w:themeColor="background1"/>
+              <w:bottom w:val="nil"/>
+            </w:tcBorders>
+            <w:shd w:val="clear" w:color="auto" w:fill="1F497D" w:themeFill="text2"/>
+          </w:tcPr>
+          <w:p>
+            <w:pPr>
+              <w:rPr>
+                <w:rStyle w:val="Textoennegrita"/>
+              </w:rPr>
+            </w:pPr>
+            <w:r>
+              <w:rPr>
+                <w:rStyle w:val="Textoennegrita"/>
+              </w:rPr>
+              <w:t>Notes</w:t>
+            </w:r>
+          </w:p>
+        </w:tc>
+        <w:tc>
+          <w:tcPr>
+            <w:tcW w:w="7716" w:type="dxa"/>
+            <w:tcBorders>
+              <w:top w:val="single" w:sz="4" w:space="0" w:color="FFFFFF" w:themeColor="background1"/>
+              <w:bottom w:val="nil"/>
+            </w:tcBorders>
           </w:tcPr>
           <w:p>
             <w:pPr>
               <w:pStyle w:val="Notes"/>
               <w:cnfStyle w:val="000000100000" w:firstRow="0" w:lastRow="0" w:firstColumn="0" w:lastColumn="0" w:oddVBand="0" w:evenVBand="0" w:oddHBand="1" w:evenHBand="0" w:firstRowFirstColumn="0" w:firstRowLastColumn="0" w:lastRowFirstColumn="0" w:lastRowLastColumn="0"/>
-            </w:pPr>
-            <w:r>
-              <w:t>El sistema guarda la contraseña que se ha introducido en el primer campo como</w:t>
-            </w:r>
-            <w:r>
-              <w:t xml:space="preserve"> la contraseña nueva aunque sea distinta de la introducida en el campo “repetir contraseña”</w:t>
-            </w:r>
-            <w:r>
-              <w:t>.</w:t>
-            </w:r>
-          </w:p>
-        </w:tc>
-      </w:tr>
-      <w:tr>
-        <w:tc>
-          <w:tcPr>
-            <w:cnfStyle w:val="001000000000" w:firstRow="0" w:lastRow="0" w:firstColumn="1" w:lastColumn="0" w:oddVBand="0" w:evenVBand="0" w:oddHBand="0" w:evenHBand="0" w:firstRowFirstColumn="0" w:firstRowLastColumn="0" w:lastRowFirstColumn="0" w:lastRowLastColumn="0"/>
-            <w:tcW w:w="1526" w:type="dxa"/>
-            <w:tcBorders>
-              <w:top w:val="single" w:sz="4" w:space="0" w:color="FFFFFF" w:themeColor="background1"/>
-              <w:bottom w:val="nil"/>
-            </w:tcBorders>
-            <w:shd w:val="clear" w:color="auto" w:fill="1F497D" w:themeFill="text2"/>
-          </w:tcPr>
-          <w:p>
-            <w:pPr>
-              <w:rPr>
-                <w:rStyle w:val="Textoennegrita"/>
-              </w:rPr>
-            </w:pPr>
-            <w:r>
-              <w:rPr>
-                <w:rStyle w:val="Textoennegrita"/>
-              </w:rPr>
-              <w:t>Notes</w:t>
-            </w:r>
-          </w:p>
-        </w:tc>
-        <w:tc>
-          <w:tcPr>
-            <w:tcW w:w="7716" w:type="dxa"/>
-            <w:tcBorders>
-              <w:top w:val="single" w:sz="4" w:space="0" w:color="FFFFFF" w:themeColor="background1"/>
-              <w:bottom w:val="nil"/>
-            </w:tcBorders>
-          </w:tcPr>
-          <w:p>
-            <w:pPr>
-              <w:pStyle w:val="Notes"/>
-              <w:cnfStyle w:val="000000000000" w:firstRow="0" w:lastRow="0" w:firstColumn="0" w:lastColumn="0" w:oddVBand="0" w:evenVBand="0" w:oddHBand="0" w:evenHBand="0" w:firstRowFirstColumn="0" w:firstRowLastColumn="0" w:lastRowFirstColumn="0" w:lastRowLastColumn="0"/>
             </w:pPr>
           </w:p>
         </w:tc>
@@ -4636,7 +4553,7 @@
             <w:r>
               <w:rPr>
                 <w:noProof/>
-                <w:lang w:val="en-GB" w:eastAsia="en-GB"/>
+                <w:lang w:eastAsia="es-ES"/>
               </w:rPr>
               <w:drawing>
                 <wp:inline distT="0" distB="0" distL="0" distR="0" wp14:anchorId="2E07F08D" wp14:editId="0ED05C1F">
@@ -4739,7 +4656,7 @@
       <w:pPr>
         <w:pStyle w:val="Ttulo1"/>
       </w:pPr>
-      <w:bookmarkStart w:id="3" w:name="_Toc481508256"/>
+      <w:bookmarkStart w:id="4" w:name="_Toc481508256"/>
       <w:r>
         <w:lastRenderedPageBreak/>
         <w:t xml:space="preserve">Caso de uso </w:t>
@@ -4750,7 +4667,7 @@
       <w:r>
         <w:t xml:space="preserve"> Registrar un manager</w:t>
       </w:r>
-      <w:bookmarkEnd w:id="3"/>
+      <w:bookmarkEnd w:id="4"/>
     </w:p>
     <w:p>
       <w:pPr>
@@ -5070,7 +4987,7 @@
             <w:r>
               <w:rPr>
                 <w:noProof/>
-                <w:lang w:val="en-GB" w:eastAsia="en-GB"/>
+                <w:lang w:eastAsia="es-ES"/>
               </w:rPr>
               <w:drawing>
                 <wp:inline distT="0" distB="0" distL="0" distR="0" wp14:anchorId="6B35ADC4" wp14:editId="4A164E58">
@@ -5363,7 +5280,7 @@
             <w:r>
               <w:rPr>
                 <w:noProof/>
-                <w:lang w:val="en-GB" w:eastAsia="en-GB"/>
+                <w:lang w:eastAsia="es-ES"/>
               </w:rPr>
               <w:drawing>
                 <wp:inline distT="0" distB="0" distL="0" distR="0" wp14:anchorId="1A5689B0" wp14:editId="5D67F442">
@@ -5665,7 +5582,7 @@
             <w:r>
               <w:rPr>
                 <w:noProof/>
-                <w:lang w:val="en-GB" w:eastAsia="en-GB"/>
+                <w:lang w:eastAsia="es-ES"/>
               </w:rPr>
               <w:drawing>
                 <wp:inline distT="0" distB="0" distL="0" distR="0" wp14:anchorId="72ADD2FC" wp14:editId="1B593208">
@@ -5956,7 +5873,7 @@
             <w:r>
               <w:rPr>
                 <w:noProof/>
-                <w:lang w:val="en-GB" w:eastAsia="en-GB"/>
+                <w:lang w:eastAsia="es-ES"/>
               </w:rPr>
               <w:lastRenderedPageBreak/>
               <w:drawing>
@@ -6019,7 +5936,6 @@
               <w:rPr>
                 <w:rStyle w:val="Textoennegrita"/>
               </w:rPr>
-              <w:lastRenderedPageBreak/>
               <w:t>Notes</w:t>
             </w:r>
           </w:p>
@@ -6263,7 +6179,7 @@
             <w:r>
               <w:rPr>
                 <w:noProof/>
-                <w:lang w:val="en-GB" w:eastAsia="en-GB"/>
+                <w:lang w:eastAsia="es-ES"/>
               </w:rPr>
               <w:drawing>
                 <wp:inline distT="0" distB="0" distL="0" distR="0" wp14:anchorId="2451554F" wp14:editId="132782BD">
@@ -6561,7 +6477,7 @@
             <w:r>
               <w:rPr>
                 <w:noProof/>
-                <w:lang w:val="en-GB" w:eastAsia="en-GB"/>
+                <w:lang w:eastAsia="es-ES"/>
               </w:rPr>
               <w:drawing>
                 <wp:inline distT="0" distB="0" distL="0" distR="0" wp14:anchorId="1BCD6338" wp14:editId="6A02AE21">
@@ -6861,7 +6777,7 @@
             <w:r>
               <w:rPr>
                 <w:noProof/>
-                <w:lang w:val="en-GB" w:eastAsia="en-GB"/>
+                <w:lang w:eastAsia="es-ES"/>
               </w:rPr>
               <w:drawing>
                 <wp:inline distT="0" distB="0" distL="0" distR="0" wp14:anchorId="1A7F1494" wp14:editId="1CF44E33">
@@ -6954,7 +6870,7 @@
       <w:pPr>
         <w:pStyle w:val="Ttulo1"/>
       </w:pPr>
-      <w:bookmarkStart w:id="4" w:name="_Toc481508257"/>
+      <w:bookmarkStart w:id="5" w:name="_Toc481508257"/>
       <w:r>
         <w:lastRenderedPageBreak/>
         <w:t xml:space="preserve">Caso de uso </w:t>
@@ -6965,7 +6881,7 @@
       <w:r>
         <w:t xml:space="preserve"> Cambiar perfil de un manager</w:t>
       </w:r>
-      <w:bookmarkEnd w:id="4"/>
+      <w:bookmarkEnd w:id="5"/>
     </w:p>
     <w:p>
       <w:pPr>
@@ -7016,7 +6932,7 @@
       <w:r>
         <w:rPr>
           <w:noProof/>
-          <w:lang w:val="en-GB" w:eastAsia="en-GB"/>
+          <w:lang w:eastAsia="es-ES"/>
         </w:rPr>
         <w:drawing>
           <wp:inline distT="0" distB="0" distL="0" distR="0">
@@ -7303,7 +7219,7 @@
             <w:r>
               <w:rPr>
                 <w:noProof/>
-                <w:lang w:val="en-GB" w:eastAsia="en-GB"/>
+                <w:lang w:eastAsia="es-ES"/>
               </w:rPr>
               <w:drawing>
                 <wp:inline distT="0" distB="0" distL="0" distR="0" wp14:anchorId="015C5E16" wp14:editId="75DFCEBE">
@@ -7353,7 +7269,7 @@
             <w:r>
               <w:rPr>
                 <w:noProof/>
-                <w:lang w:val="en-GB" w:eastAsia="en-GB"/>
+                <w:lang w:eastAsia="es-ES"/>
               </w:rPr>
               <w:drawing>
                 <wp:inline distT="0" distB="0" distL="0" distR="0" wp14:anchorId="52DA591B" wp14:editId="0B6DA155">
@@ -7657,7 +7573,7 @@
             <w:r>
               <w:rPr>
                 <w:noProof/>
-                <w:lang w:val="en-GB" w:eastAsia="en-GB"/>
+                <w:lang w:eastAsia="es-ES"/>
               </w:rPr>
               <w:drawing>
                 <wp:inline distT="0" distB="0" distL="0" distR="0" wp14:anchorId="17239D46" wp14:editId="7E6FFF3E">
@@ -7962,7 +7878,7 @@
             <w:r>
               <w:rPr>
                 <w:noProof/>
-                <w:lang w:val="en-GB" w:eastAsia="en-GB"/>
+                <w:lang w:eastAsia="es-ES"/>
               </w:rPr>
               <w:drawing>
                 <wp:inline distT="0" distB="0" distL="0" distR="0" wp14:anchorId="75C89EBA" wp14:editId="3DE38B7A">
@@ -8272,7 +8188,7 @@
             <w:r>
               <w:rPr>
                 <w:noProof/>
-                <w:lang w:val="en-GB" w:eastAsia="en-GB"/>
+                <w:lang w:eastAsia="es-ES"/>
               </w:rPr>
               <w:drawing>
                 <wp:inline distT="0" distB="0" distL="0" distR="0" wp14:anchorId="51177B35" wp14:editId="2CCE8A70">
@@ -8577,7 +8493,7 @@
             <w:r>
               <w:rPr>
                 <w:noProof/>
-                <w:lang w:val="en-GB" w:eastAsia="en-GB"/>
+                <w:lang w:eastAsia="es-ES"/>
               </w:rPr>
               <w:drawing>
                 <wp:inline distT="0" distB="0" distL="0" distR="0" wp14:anchorId="3948746B" wp14:editId="2BA6F939">
@@ -8624,7 +8540,7 @@
             <w:r>
               <w:rPr>
                 <w:noProof/>
-                <w:lang w:val="en-GB" w:eastAsia="en-GB"/>
+                <w:lang w:eastAsia="es-ES"/>
               </w:rPr>
               <w:drawing>
                 <wp:inline distT="0" distB="0" distL="0" distR="0" wp14:anchorId="100C94DE" wp14:editId="21F6B812">
@@ -8927,7 +8843,7 @@
             <w:r>
               <w:rPr>
                 <w:noProof/>
-                <w:lang w:val="en-GB" w:eastAsia="en-GB"/>
+                <w:lang w:eastAsia="es-ES"/>
               </w:rPr>
               <w:drawing>
                 <wp:inline distT="0" distB="0" distL="0" distR="0" wp14:anchorId="218980B4" wp14:editId="7EB72E44">
@@ -9033,7 +8949,7 @@
       <w:pPr>
         <w:pStyle w:val="Ttulo1"/>
       </w:pPr>
-      <w:bookmarkStart w:id="5" w:name="_Toc481508258"/>
+      <w:bookmarkStart w:id="6" w:name="_Toc481508258"/>
       <w:r>
         <w:lastRenderedPageBreak/>
         <w:t xml:space="preserve">Caso de uso </w:t>
@@ -9044,7 +8960,7 @@
       <w:r>
         <w:t xml:space="preserve"> Cambiar la plantilla de búsqueda y mostrar los resultados</w:t>
       </w:r>
-      <w:bookmarkEnd w:id="5"/>
+      <w:bookmarkEnd w:id="6"/>
     </w:p>
     <w:p>
       <w:pPr>
@@ -9182,7 +9098,7 @@
       <w:r>
         <w:rPr>
           <w:noProof/>
-          <w:lang w:val="en-GB" w:eastAsia="en-GB"/>
+          <w:lang w:eastAsia="es-ES"/>
         </w:rPr>
         <w:drawing>
           <wp:inline distT="0" distB="0" distL="0" distR="0">
@@ -9247,7 +9163,7 @@
       <w:r>
         <w:rPr>
           <w:noProof/>
-          <w:lang w:val="en-GB" w:eastAsia="en-GB"/>
+          <w:lang w:eastAsia="es-ES"/>
         </w:rPr>
         <w:drawing>
           <wp:inline distT="0" distB="0" distL="0" distR="0">
@@ -9320,7 +9236,7 @@
       <w:r>
         <w:rPr>
           <w:noProof/>
-          <w:lang w:val="en-GB" w:eastAsia="en-GB"/>
+          <w:lang w:eastAsia="es-ES"/>
         </w:rPr>
         <w:lastRenderedPageBreak/>
         <w:drawing>
@@ -9597,7 +9513,7 @@
             <w:r>
               <w:rPr>
                 <w:noProof/>
-                <w:lang w:val="en-GB" w:eastAsia="en-GB"/>
+                <w:lang w:eastAsia="es-ES"/>
               </w:rPr>
               <w:drawing>
                 <wp:inline distT="0" distB="0" distL="0" distR="0" wp14:anchorId="06A3D2E6" wp14:editId="51E92954">
@@ -9644,7 +9560,7 @@
             <w:r>
               <w:rPr>
                 <w:noProof/>
-                <w:lang w:val="en-GB" w:eastAsia="en-GB"/>
+                <w:lang w:eastAsia="es-ES"/>
               </w:rPr>
               <w:drawing>
                 <wp:inline distT="0" distB="0" distL="0" distR="0" wp14:anchorId="59D2F87E" wp14:editId="7CFB8E17">
@@ -9947,7 +9863,7 @@
             <w:r>
               <w:rPr>
                 <w:noProof/>
-                <w:lang w:val="en-GB" w:eastAsia="en-GB"/>
+                <w:lang w:eastAsia="es-ES"/>
               </w:rPr>
               <w:drawing>
                 <wp:inline distT="0" distB="0" distL="0" distR="0" wp14:anchorId="698B326B" wp14:editId="304C8872">
@@ -10259,7 +10175,7 @@
             <w:r>
               <w:rPr>
                 <w:noProof/>
-                <w:lang w:val="en-GB" w:eastAsia="en-GB"/>
+                <w:lang w:eastAsia="es-ES"/>
               </w:rPr>
               <w:drawing>
                 <wp:inline distT="0" distB="0" distL="0" distR="0" wp14:anchorId="315407F2" wp14:editId="356D9EBE">
@@ -10577,7 +10493,7 @@
             <w:r>
               <w:rPr>
                 <w:noProof/>
-                <w:lang w:val="en-GB" w:eastAsia="en-GB"/>
+                <w:lang w:eastAsia="es-ES"/>
               </w:rPr>
               <w:drawing>
                 <wp:inline distT="0" distB="0" distL="0" distR="0" wp14:anchorId="67059A35" wp14:editId="5CF9D0F3">
@@ -10880,7 +10796,7 @@
             <w:r>
               <w:rPr>
                 <w:noProof/>
-                <w:lang w:val="en-GB" w:eastAsia="en-GB"/>
+                <w:lang w:eastAsia="es-ES"/>
               </w:rPr>
               <w:drawing>
                 <wp:inline distT="0" distB="0" distL="0" distR="0" wp14:anchorId="766588EC" wp14:editId="3B10F38F">
@@ -10927,7 +10843,7 @@
             <w:r>
               <w:rPr>
                 <w:noProof/>
-                <w:lang w:val="en-GB" w:eastAsia="en-GB"/>
+                <w:lang w:eastAsia="es-ES"/>
               </w:rPr>
               <w:drawing>
                 <wp:inline distT="0" distB="0" distL="0" distR="0" wp14:anchorId="0B33A34D" wp14:editId="71156EE5">
@@ -11235,7 +11151,7 @@
             <w:r>
               <w:rPr>
                 <w:noProof/>
-                <w:lang w:val="en-GB" w:eastAsia="en-GB"/>
+                <w:lang w:eastAsia="es-ES"/>
               </w:rPr>
               <w:drawing>
                 <wp:inline distT="0" distB="0" distL="0" distR="0" wp14:anchorId="6B452A03" wp14:editId="100EBA4A">
@@ -11282,7 +11198,7 @@
             <w:r>
               <w:rPr>
                 <w:noProof/>
-                <w:lang w:val="en-GB" w:eastAsia="en-GB"/>
+                <w:lang w:eastAsia="es-ES"/>
               </w:rPr>
               <w:drawing>
                 <wp:inline distT="0" distB="0" distL="0" distR="0" wp14:anchorId="47FA38C5" wp14:editId="7983C141">
@@ -11599,7 +11515,7 @@
             <w:r>
               <w:rPr>
                 <w:noProof/>
-                <w:lang w:val="en-GB" w:eastAsia="en-GB"/>
+                <w:lang w:eastAsia="es-ES"/>
               </w:rPr>
               <w:drawing>
                 <wp:inline distT="0" distB="0" distL="0" distR="0" wp14:anchorId="37C92146" wp14:editId="225E66EC">
@@ -11681,8 +11597,6 @@
             <w:r>
               <w:t>El mensaje no deja clara la razón por la que no podemos guardar los datos del buscador.</w:t>
             </w:r>
-            <w:bookmarkStart w:id="6" w:name="_GoBack"/>
-            <w:bookmarkEnd w:id="6"/>
           </w:p>
         </w:tc>
       </w:tr>
@@ -24998,7 +24912,7 @@
 </file>
 
 <file path=customXml/itemProps1.xml><?xml version="1.0" encoding="utf-8"?>
-<ds:datastoreItem xmlns:ds="http://schemas.openxmlformats.org/officeDocument/2006/customXml" ds:itemID="{66871E0A-97BF-4FE9-9B46-A17FB1C73971}">
+<ds:datastoreItem xmlns:ds="http://schemas.openxmlformats.org/officeDocument/2006/customXml" ds:itemID="{5682ACA3-7072-4E0A-9C24-70BB508D206D}">
   <ds:schemaRefs>
     <ds:schemaRef ds:uri="http://schemas.openxmlformats.org/officeDocument/2006/bibliography"/>
   </ds:schemaRefs>

</xml_diff>